<commit_message>
adding the web server, 50% of the api code done, need to finish the context on front end
</commit_message>
<xml_diff>
--- a/Documentations/Compte rendu projet.docx
+++ b/Documentations/Compte rendu projet.docx
@@ -565,15 +565,31 @@
         <w:t xml:space="preserve"> propre </w:t>
       </w:r>
       <w:r>
-        <w:t>base de données pour le système de télécommunication de l’entreprise ComPCOM.</w:t>
-      </w:r>
-    </w:p>
-    <w:p>
-      <w:pPr>
-        <w:jc w:val="both"/>
-      </w:pPr>
-      <w:r>
-        <w:t>Le système de l’entreprise ComPCOM permet à ses clients de diffuser des messages (messages d’urgence par exemple) ou des offres commerciales.</w:t>
+        <w:t xml:space="preserve">base de données pour le système de télécommunication de l’entreprise </w:t>
+      </w:r>
+      <w:proofErr w:type="spellStart"/>
+      <w:r>
+        <w:t>ComPCOM</w:t>
+      </w:r>
+      <w:proofErr w:type="spellEnd"/>
+      <w:r>
+        <w:t>.</w:t>
+      </w:r>
+    </w:p>
+    <w:p>
+      <w:pPr>
+        <w:jc w:val="both"/>
+      </w:pPr>
+      <w:r>
+        <w:t xml:space="preserve">Le système de l’entreprise </w:t>
+      </w:r>
+      <w:proofErr w:type="spellStart"/>
+      <w:r>
+        <w:t>ComPCOM</w:t>
+      </w:r>
+      <w:proofErr w:type="spellEnd"/>
+      <w:r>
+        <w:t xml:space="preserve"> permet à ses clients de diffuser des messages (messages d’urgence par exemple) ou des offres commerciales.</w:t>
       </w:r>
     </w:p>
     <w:p>
@@ -602,7 +618,15 @@
     <w:p>
       <w:r>
         <w:tab/>
-        <w:t>Les besoins de l’entreprise ComPCOM sont</w:t>
+        <w:t xml:space="preserve">Les besoins de l’entreprise </w:t>
+      </w:r>
+      <w:proofErr w:type="spellStart"/>
+      <w:r>
+        <w:t>ComPCOM</w:t>
+      </w:r>
+      <w:proofErr w:type="spellEnd"/>
+      <w:r>
+        <w:t xml:space="preserve"> sont</w:t>
       </w:r>
       <w:r>
         <w:t xml:space="preserve"> les suivants</w:t>
@@ -891,7 +915,15 @@
         <w:jc w:val="both"/>
       </w:pPr>
       <w:r>
-        <w:t>Nous avons donc utilisé JMerise pour modéliser les modèles, puis PostgreSQL pour la création et le remplissage de la base de données.</w:t>
+        <w:t xml:space="preserve">Nous avons donc utilisé </w:t>
+      </w:r>
+      <w:proofErr w:type="spellStart"/>
+      <w:r>
+        <w:t>JMerise</w:t>
+      </w:r>
+      <w:proofErr w:type="spellEnd"/>
+      <w:r>
+        <w:t xml:space="preserve"> pour modéliser les modèles, puis PostgreSQL pour la création et le remplissage de la base de données.</w:t>
       </w:r>
       <w:r>
         <w:t xml:space="preserve"> </w:t>
@@ -1083,7 +1115,15 @@
         <w:jc w:val="both"/>
       </w:pPr>
       <w:r>
-        <w:t>Ce modèle a été modélisé avec JMerise. Nous avons repris à peu près la même structure que sur notre diagramme des classes. Cependant nous avons apporté des modifications car dans le cas d’une base de données</w:t>
+        <w:t xml:space="preserve">Ce modèle a été modélisé avec </w:t>
+      </w:r>
+      <w:proofErr w:type="spellStart"/>
+      <w:r>
+        <w:t>JMerise</w:t>
+      </w:r>
+      <w:proofErr w:type="spellEnd"/>
+      <w:r>
+        <w:t>. Nous avons repris à peu près la même structure que sur notre diagramme des classes. Cependant nous avons apporté des modifications car dans le cas d’une base de données</w:t>
       </w:r>
       <w:r>
         <w:t>. En effet,</w:t>
@@ -1131,7 +1171,15 @@
         <w:t> »</w:t>
       </w:r>
       <w:r>
-        <w:t> : la table utilisateur concerne la liste des clients de ComPCOM qui utilise le service de l’entreprise.</w:t>
+        <w:t xml:space="preserve"> : la table utilisateur concerne la liste des clients de </w:t>
+      </w:r>
+      <w:proofErr w:type="spellStart"/>
+      <w:r>
+        <w:t>ComPCOM</w:t>
+      </w:r>
+      <w:proofErr w:type="spellEnd"/>
+      <w:r>
+        <w:t xml:space="preserve"> qui utilise le service de l’entreprise.</w:t>
       </w:r>
       <w:r>
         <w:t xml:space="preserve"> Nous avons décidé d’uniquement lui assigner un « </w:t>
@@ -1149,6 +1197,7 @@
       <w:r>
         <w:t xml:space="preserve"> ainsi que « </w:t>
       </w:r>
+      <w:proofErr w:type="spellStart"/>
       <w:r>
         <w:rPr>
           <w:b/>
@@ -1156,6 +1205,7 @@
         </w:rPr>
         <w:t>ID_utilisateurs</w:t>
       </w:r>
+      <w:proofErr w:type="spellEnd"/>
       <w:r>
         <w:t> » (clé primaire)</w:t>
       </w:r>
@@ -1191,15 +1241,18 @@
       <w:r>
         <w:t>« </w:t>
       </w:r>
+      <w:proofErr w:type="spellStart"/>
       <w:r>
         <w:t>créer_liste</w:t>
       </w:r>
+      <w:proofErr w:type="spellEnd"/>
       <w:r>
         <w:t> »</w:t>
       </w:r>
       <w:r>
         <w:t xml:space="preserve"> est une requête permettant d’ajouter un élément dans la table « </w:t>
       </w:r>
+      <w:proofErr w:type="spellStart"/>
       <w:r>
         <w:rPr>
           <w:b/>
@@ -1207,6 +1260,7 @@
         </w:rPr>
         <w:t>Liste_prospect</w:t>
       </w:r>
+      <w:proofErr w:type="spellEnd"/>
       <w:r>
         <w:t> »</w:t>
       </w:r>
@@ -1220,7 +1274,15 @@
         <w:t xml:space="preserve"> de la relation</w:t>
       </w:r>
       <w:r>
-        <w:t xml:space="preserve"> (0,n – 1,1)</w:t>
+        <w:t xml:space="preserve"> (</w:t>
+      </w:r>
+      <w:proofErr w:type="gramStart"/>
+      <w:r>
+        <w:t>0,n</w:t>
+      </w:r>
+      <w:proofErr w:type="gramEnd"/>
+      <w:r>
+        <w:t xml:space="preserve"> – 1,1)</w:t>
       </w:r>
       <w:r>
         <w:t>, il ne s’agit pas d’une nouvelle table.</w:t>
@@ -1238,6 +1300,7 @@
       <w:r>
         <w:t>Table « </w:t>
       </w:r>
+      <w:proofErr w:type="spellStart"/>
       <w:r>
         <w:rPr>
           <w:b/>
@@ -1245,6 +1308,7 @@
         </w:rPr>
         <w:t>Liste_prospect</w:t>
       </w:r>
+      <w:proofErr w:type="spellEnd"/>
       <w:r>
         <w:t> » : nous avons décidé d’uniquement mettre l</w:t>
       </w:r>
@@ -1273,6 +1337,7 @@
       <w:r>
         <w:t xml:space="preserve"> et « </w:t>
       </w:r>
+      <w:proofErr w:type="spellStart"/>
       <w:r>
         <w:rPr>
           <w:b/>
@@ -1280,6 +1345,7 @@
         </w:rPr>
         <w:t>ID_Liste</w:t>
       </w:r>
+      <w:proofErr w:type="spellEnd"/>
       <w:r>
         <w:t> » (clé primaire). Comme pour la table utilisateurs, d’autres attributs seraient hors-périmètre.</w:t>
       </w:r>
@@ -1312,6 +1378,7 @@
       <w:r>
         <w:t>a table « Prospect » possède plus d’attributs : « </w:t>
       </w:r>
+      <w:proofErr w:type="spellStart"/>
       <w:r>
         <w:rPr>
           <w:b/>
@@ -1319,9 +1386,11 @@
         </w:rPr>
         <w:t>ID_prospect</w:t>
       </w:r>
+      <w:proofErr w:type="spellEnd"/>
       <w:r>
         <w:t> », « </w:t>
       </w:r>
+      <w:proofErr w:type="spellStart"/>
       <w:r>
         <w:rPr>
           <w:b/>
@@ -1329,6 +1398,7 @@
         </w:rPr>
         <w:t>numero_telephone</w:t>
       </w:r>
+      <w:proofErr w:type="spellEnd"/>
       <w:r>
         <w:t> », « </w:t>
       </w:r>
@@ -1342,6 +1412,7 @@
       <w:r>
         <w:t>», « </w:t>
       </w:r>
+      <w:proofErr w:type="spellStart"/>
       <w:r>
         <w:rPr>
           <w:b/>
@@ -1349,6 +1420,7 @@
         </w:rPr>
         <w:t>Prenom</w:t>
       </w:r>
+      <w:proofErr w:type="spellEnd"/>
       <w:r>
         <w:t> », «</w:t>
       </w:r>
@@ -1357,7 +1429,23 @@
           <w:b/>
           <w:bCs/>
         </w:rPr>
-        <w:t> nombre_appels </w:t>
+        <w:t> </w:t>
+      </w:r>
+      <w:proofErr w:type="spellStart"/>
+      <w:r>
+        <w:rPr>
+          <w:b/>
+          <w:bCs/>
+        </w:rPr>
+        <w:t>nombre_appels</w:t>
+      </w:r>
+      <w:proofErr w:type="spellEnd"/>
+      <w:r>
+        <w:rPr>
+          <w:b/>
+          <w:bCs/>
+        </w:rPr>
+        <w:t> </w:t>
       </w:r>
       <w:r>
         <w:t>». Il s’agit de toutes les informations utiles afin de prospecter une personne.</w:t>
@@ -1375,6 +1463,7 @@
       <w:r>
         <w:t xml:space="preserve">Relation « </w:t>
       </w:r>
+      <w:proofErr w:type="spellStart"/>
       <w:r>
         <w:rPr>
           <w:b/>
@@ -1382,11 +1471,36 @@
         </w:rPr>
         <w:t>Est_compose</w:t>
       </w:r>
-      <w:r>
-        <w:t> » : la relation « Est_compose »</w:t>
-      </w:r>
-      <w:r>
-        <w:t xml:space="preserve"> est une relation permettant « d’ajouter » un prospect à une liste de prospects. Dû aux cardinalités (0,n – 0,n), la relation « Est_compose » va créer une jointure de table entre « </w:t>
+      <w:proofErr w:type="spellEnd"/>
+      <w:r>
+        <w:t> » : la relation « </w:t>
+      </w:r>
+      <w:proofErr w:type="spellStart"/>
+      <w:r>
+        <w:t>Est_compose</w:t>
+      </w:r>
+      <w:proofErr w:type="spellEnd"/>
+      <w:r>
+        <w:t> »</w:t>
+      </w:r>
+      <w:r>
+        <w:t xml:space="preserve"> est une relation permettant « d’ajouter » un prospect à une liste de prospects. Dû aux cardinalités (</w:t>
+      </w:r>
+      <w:proofErr w:type="gramStart"/>
+      <w:r>
+        <w:t>0,n</w:t>
+      </w:r>
+      <w:proofErr w:type="gramEnd"/>
+      <w:r>
+        <w:t xml:space="preserve"> – 0,n), la relation « </w:t>
+      </w:r>
+      <w:proofErr w:type="spellStart"/>
+      <w:r>
+        <w:t>Est_compose</w:t>
+      </w:r>
+      <w:proofErr w:type="spellEnd"/>
+      <w:r>
+        <w:t> » va créer une jointure de table entre « </w:t>
       </w:r>
       <w:r>
         <w:rPr>
@@ -1398,6 +1512,7 @@
       <w:r>
         <w:t> » et « </w:t>
       </w:r>
+      <w:proofErr w:type="spellStart"/>
       <w:r>
         <w:rPr>
           <w:b/>
@@ -1405,8 +1520,25 @@
         </w:rPr>
         <w:t>Liste_prospect</w:t>
       </w:r>
-      <w:r>
-        <w:t> ». Cette table sera composée des attributs « ID_prospect » et « ID_Liste ». De ce fait elle se présentera de la façon suivante :</w:t>
+      <w:proofErr w:type="spellEnd"/>
+      <w:r>
+        <w:t> ». Cette table sera composée des attributs « </w:t>
+      </w:r>
+      <w:proofErr w:type="spellStart"/>
+      <w:r>
+        <w:t>ID_prospect</w:t>
+      </w:r>
+      <w:proofErr w:type="spellEnd"/>
+      <w:r>
+        <w:t> » et « </w:t>
+      </w:r>
+      <w:proofErr w:type="spellStart"/>
+      <w:r>
+        <w:t>ID_Liste</w:t>
+      </w:r>
+      <w:proofErr w:type="spellEnd"/>
+      <w:r>
+        <w:t> ». De ce fait elle se présentera de la façon suivante :</w:t>
       </w:r>
     </w:p>
     <w:p>
@@ -1439,6 +1571,7 @@
                 <w:bCs/>
               </w:rPr>
             </w:pPr>
+            <w:proofErr w:type="spellStart"/>
             <w:r>
               <w:rPr>
                 <w:b/>
@@ -1447,6 +1580,7 @@
               <w:lastRenderedPageBreak/>
               <w:t>ID_Liste</w:t>
             </w:r>
+            <w:proofErr w:type="spellEnd"/>
           </w:p>
         </w:tc>
         <w:tc>
@@ -1461,6 +1595,7 @@
                 <w:bCs/>
               </w:rPr>
             </w:pPr>
+            <w:proofErr w:type="spellStart"/>
             <w:r>
               <w:rPr>
                 <w:b/>
@@ -1468,6 +1603,7 @@
               </w:rPr>
               <w:t>ID_Prospect</w:t>
             </w:r>
+            <w:proofErr w:type="spellEnd"/>
           </w:p>
         </w:tc>
       </w:tr>
@@ -1510,7 +1646,23 @@
         <w:jc w:val="both"/>
       </w:pPr>
       <w:r>
-        <w:t>Cela se traduit par « le prospect possédant l’ID_prospect = 3 est présent dans la liste de prospect possédant l’ID_Liste = 4 »</w:t>
+        <w:t>Cela se traduit par « le prospect possédant l’</w:t>
+      </w:r>
+      <w:proofErr w:type="spellStart"/>
+      <w:r>
+        <w:t>ID_prospect</w:t>
+      </w:r>
+      <w:proofErr w:type="spellEnd"/>
+      <w:r>
+        <w:t xml:space="preserve"> = 3 est présent dans la liste de prospect possédant l’</w:t>
+      </w:r>
+      <w:proofErr w:type="spellStart"/>
+      <w:r>
+        <w:t>ID_Liste</w:t>
+      </w:r>
+      <w:proofErr w:type="spellEnd"/>
+      <w:r>
+        <w:t xml:space="preserve"> = 4 »</w:t>
       </w:r>
     </w:p>
     <w:p>
@@ -1535,6 +1687,7 @@
       <w:r>
         <w:t> » : cette table correspond aux données relatives aux informations des messages à diffuser. Les attributs que nous avons mis dedans sont les suivants : « </w:t>
       </w:r>
+      <w:proofErr w:type="spellStart"/>
       <w:r>
         <w:rPr>
           <w:b/>
@@ -1542,6 +1695,7 @@
         </w:rPr>
         <w:t>ID_campagne</w:t>
       </w:r>
+      <w:proofErr w:type="spellEnd"/>
       <w:r>
         <w:t> » (clé primaire</w:t>
       </w:r>
@@ -1561,6 +1715,7 @@
       <w:r>
         <w:t> », « </w:t>
       </w:r>
+      <w:proofErr w:type="spellStart"/>
       <w:r>
         <w:rPr>
           <w:b/>
@@ -1568,9 +1723,11 @@
         </w:rPr>
         <w:t>Date_debut</w:t>
       </w:r>
+      <w:proofErr w:type="spellEnd"/>
       <w:r>
         <w:t> », « </w:t>
       </w:r>
+      <w:proofErr w:type="spellStart"/>
       <w:r>
         <w:rPr>
           <w:b/>
@@ -1578,9 +1735,11 @@
         </w:rPr>
         <w:t>Date_fin</w:t>
       </w:r>
+      <w:proofErr w:type="spellEnd"/>
       <w:r>
         <w:t> », « </w:t>
       </w:r>
+      <w:proofErr w:type="spellStart"/>
       <w:r>
         <w:rPr>
           <w:b/>
@@ -1588,12 +1747,14 @@
         </w:rPr>
         <w:t>Campagne_demaree</w:t>
       </w:r>
+      <w:proofErr w:type="spellEnd"/>
       <w:r>
         <w:t> »</w:t>
       </w:r>
       <w:r>
         <w:t>, « </w:t>
       </w:r>
+      <w:proofErr w:type="spellStart"/>
       <w:r>
         <w:rPr>
           <w:b/>
@@ -1601,14 +1762,47 @@
         </w:rPr>
         <w:t>Reponse</w:t>
       </w:r>
-      <w:r>
-        <w:t> ». Les attributs « Date_debut » et « Date_fin » nous semblaient utiles afin de savoir combien de temps dure la diffusion du message. L’attribut « Campagne_demaree » nous semblait utile afin de savoir si le projet de diffusion n’a pas été abandonné et l’attribut « Réponse » correspond à la réponse d’un prospect à une potentielle question. Il s’agit d’un entier car nous considérons que la réponse est saisie au clavier numérique et qu’il n’y a pas de relation direct</w:t>
+      <w:proofErr w:type="spellEnd"/>
+      <w:r>
+        <w:t> ». Les attributs « </w:t>
+      </w:r>
+      <w:proofErr w:type="spellStart"/>
+      <w:r>
+        <w:t>Date_debut</w:t>
+      </w:r>
+      <w:proofErr w:type="spellEnd"/>
+      <w:r>
+        <w:t> » et « </w:t>
+      </w:r>
+      <w:proofErr w:type="spellStart"/>
+      <w:r>
+        <w:t>Date_fin</w:t>
+      </w:r>
+      <w:proofErr w:type="spellEnd"/>
+      <w:r>
+        <w:t> » nous semblaient utiles afin de savoir combien de temps dure la diffusion du message. L’attribut « </w:t>
+      </w:r>
+      <w:proofErr w:type="spellStart"/>
+      <w:r>
+        <w:t>Campagne_demaree</w:t>
+      </w:r>
+      <w:proofErr w:type="spellEnd"/>
+      <w:r>
+        <w:t> » nous semblait utile afin de savoir si le projet de diffusion n’a pas été abandonné et l’attribut « Réponse » correspond à la réponse d’un prospect à une potentielle question. Il s’agit d’un entier car nous considérons que la réponse est saisie au clavier numérique et qu’il n’y a pas de relation direct</w:t>
       </w:r>
       <w:r>
         <w:t>e</w:t>
       </w:r>
       <w:r>
-        <w:t xml:space="preserve"> entre le client de ComPcom et les prospects.</w:t>
+        <w:t xml:space="preserve"> entre le client de </w:t>
+      </w:r>
+      <w:proofErr w:type="spellStart"/>
+      <w:r>
+        <w:t>ComPcom</w:t>
+      </w:r>
+      <w:proofErr w:type="spellEnd"/>
+      <w:r>
+        <w:t xml:space="preserve"> et les prospects.</w:t>
       </w:r>
     </w:p>
     <w:p>
@@ -1623,6 +1817,7 @@
       <w:r>
         <w:t>Relation « </w:t>
       </w:r>
+      <w:proofErr w:type="spellStart"/>
       <w:r>
         <w:rPr>
           <w:b/>
@@ -1630,9 +1825,19 @@
         </w:rPr>
         <w:t>Assigner_prospect_campagne</w:t>
       </w:r>
-      <w:r>
-        <w:t> » : cette relation permet d’assigner une campagne à une liste de prospect. C’est-à-dire savoir à quelle liste, le message de campagne va être diffusé. Dû aux cardinalités (0,n – 0,n), une jointure de table va se créer. Cette nouvelle table contiendra les attributs « </w:t>
-      </w:r>
+      <w:proofErr w:type="spellEnd"/>
+      <w:r>
+        <w:t> » : cette relation permet d’assigner une campagne à une liste de prospect. C’est-à-dire savoir à quelle liste, le message de campagne va être diffusé. Dû aux cardinalités (</w:t>
+      </w:r>
+      <w:proofErr w:type="gramStart"/>
+      <w:r>
+        <w:t>0,n</w:t>
+      </w:r>
+      <w:proofErr w:type="gramEnd"/>
+      <w:r>
+        <w:t xml:space="preserve"> – 0,n), une jointure de table va se créer. Cette nouvelle table contiendra les attributs « </w:t>
+      </w:r>
+      <w:proofErr w:type="spellStart"/>
       <w:r>
         <w:rPr>
           <w:b/>
@@ -1640,9 +1845,11 @@
         </w:rPr>
         <w:t>ID_Liste</w:t>
       </w:r>
+      <w:proofErr w:type="spellEnd"/>
       <w:r>
         <w:t> » de la table « </w:t>
       </w:r>
+      <w:proofErr w:type="spellStart"/>
       <w:r>
         <w:rPr>
           <w:b/>
@@ -1650,9 +1857,11 @@
         </w:rPr>
         <w:t>Liste_prospect</w:t>
       </w:r>
+      <w:proofErr w:type="spellEnd"/>
       <w:r>
         <w:t> » et « </w:t>
       </w:r>
+      <w:proofErr w:type="spellStart"/>
       <w:r>
         <w:rPr>
           <w:b/>
@@ -1660,6 +1869,7 @@
         </w:rPr>
         <w:t>ID_Campagne</w:t>
       </w:r>
+      <w:proofErr w:type="spellEnd"/>
       <w:r>
         <w:t> » de la table « </w:t>
       </w:r>
@@ -1698,6 +1908,7 @@
                 <w:bCs/>
               </w:rPr>
             </w:pPr>
+            <w:proofErr w:type="spellStart"/>
             <w:r>
               <w:rPr>
                 <w:b/>
@@ -1705,6 +1916,7 @@
               </w:rPr>
               <w:t>ID_Liste</w:t>
             </w:r>
+            <w:proofErr w:type="spellEnd"/>
           </w:p>
         </w:tc>
         <w:tc>
@@ -1719,6 +1931,7 @@
                 <w:bCs/>
               </w:rPr>
             </w:pPr>
+            <w:proofErr w:type="spellStart"/>
             <w:r>
               <w:rPr>
                 <w:b/>
@@ -1733,6 +1946,7 @@
               </w:rPr>
               <w:t>Campagne</w:t>
             </w:r>
+            <w:proofErr w:type="spellEnd"/>
           </w:p>
         </w:tc>
       </w:tr>
@@ -1777,7 +1991,23 @@
         <w:jc w:val="both"/>
       </w:pPr>
       <w:r>
-        <w:t>Cela se traduit par « La campagne possédant l’ID_campagne = 5 sera diffusée à la liste de prospect possédant l’ID_prospect = 7 ».</w:t>
+        <w:t>Cela se traduit par « La campagne possédant l’</w:t>
+      </w:r>
+      <w:proofErr w:type="spellStart"/>
+      <w:r>
+        <w:t>ID_campagne</w:t>
+      </w:r>
+      <w:proofErr w:type="spellEnd"/>
+      <w:r>
+        <w:t xml:space="preserve"> = 5 sera diffusée à la liste de prospect possédant l’</w:t>
+      </w:r>
+      <w:proofErr w:type="spellStart"/>
+      <w:r>
+        <w:t>ID_prospect</w:t>
+      </w:r>
+      <w:proofErr w:type="spellEnd"/>
+      <w:r>
+        <w:t xml:space="preserve"> = 7 ».</w:t>
       </w:r>
     </w:p>
     <w:p>
@@ -1792,6 +2022,7 @@
       <w:r>
         <w:t>Relation « </w:t>
       </w:r>
+      <w:proofErr w:type="spellStart"/>
       <w:r>
         <w:rPr>
           <w:b/>
@@ -1799,21 +2030,46 @@
         </w:rPr>
         <w:t>Créer_Campagne</w:t>
       </w:r>
-      <w:r>
-        <w:t> » :  cette relation permet de savoir quel utilisateur a créé une campagne de diffusion. Dû aux cardinalités (0,n – 1,1), aucune nouvelle table sera créée.</w:t>
-      </w:r>
-    </w:p>
-    <w:p>
-      <w:pPr>
-        <w:jc w:val="both"/>
-      </w:pPr>
-    </w:p>
-    <w:p>
-      <w:pPr>
-        <w:jc w:val="both"/>
-      </w:pPr>
-      <w:r>
-        <w:t>Grâce à l’application JMerise, nous pouvons générer automatiquement le MLD (modèle logique de données). Pour cela, nous avons vérifier notre conception puis nous l’avons converti. Nous obtenons le MLD suivant :</w:t>
+      <w:proofErr w:type="spellEnd"/>
+      <w:r>
+        <w:t> » :  cette relation permet de savoir quel utilisateur a créé une campagne de diffusion. Dû aux cardinalités (</w:t>
+      </w:r>
+      <w:proofErr w:type="gramStart"/>
+      <w:r>
+        <w:t>0,n</w:t>
+      </w:r>
+      <w:proofErr w:type="gramEnd"/>
+      <w:r>
+        <w:t xml:space="preserve"> – 1,1), aucune nouvelle table sera créée.</w:t>
+      </w:r>
+    </w:p>
+    <w:p>
+      <w:pPr>
+        <w:jc w:val="both"/>
+      </w:pPr>
+    </w:p>
+    <w:p>
+      <w:pPr>
+        <w:jc w:val="both"/>
+      </w:pPr>
+      <w:r>
+        <w:t xml:space="preserve">Grâce à l’application </w:t>
+      </w:r>
+      <w:proofErr w:type="spellStart"/>
+      <w:r>
+        <w:t>JMerise</w:t>
+      </w:r>
+      <w:proofErr w:type="spellEnd"/>
+      <w:r>
+        <w:t xml:space="preserve">, nous pouvons générer automatiquement le MLD (modèle logique de données). Pour cela, nous avons </w:t>
+      </w:r>
+      <w:proofErr w:type="spellStart"/>
+      <w:r>
+        <w:t>vérifier</w:t>
+      </w:r>
+      <w:proofErr w:type="spellEnd"/>
+      <w:r>
+        <w:t xml:space="preserve"> notre conception puis nous l’avons converti. Nous obtenons le MLD suivant :</w:t>
       </w:r>
     </w:p>
     <w:p>
@@ -1889,7 +2145,15 @@
       </w:pPr>
       <w:r>
         <w:tab/>
-        <w:t>Pour le script de la base de données, nous sommes passés par l’application JMerise et avons converti notre MCD en script. Ce script nous a permis de créer notre base de données et les tables qu’elle contient.</w:t>
+        <w:t xml:space="preserve">Pour le script de la base de données, nous sommes passés par l’application </w:t>
+      </w:r>
+      <w:proofErr w:type="spellStart"/>
+      <w:r>
+        <w:t>JMerise</w:t>
+      </w:r>
+      <w:proofErr w:type="spellEnd"/>
+      <w:r>
+        <w:t xml:space="preserve"> et avons converti notre MCD en script. Ce script nous a permis de créer notre base de données et les tables qu’elle contient.</w:t>
       </w:r>
     </w:p>
     <w:p>
@@ -2059,20 +2323,336 @@
         <w:tab/>
         <w:t>Une fois la base de données faite et les requêtes SQL identifiées, nous devions réaliser un programme qui puisse faire l’interface entre la base de données et l’utilisateur.</w:t>
       </w:r>
+    </w:p>
+    <w:p>
+      <w:pPr>
+        <w:jc w:val="both"/>
+      </w:pPr>
+    </w:p>
+    <w:p>
+      <w:pPr>
+        <w:pStyle w:val="Titre2"/>
+      </w:pPr>
+      <w:r>
+        <w:t>Stack du programme</w:t>
+      </w:r>
+    </w:p>
+    <w:p>
+      <w:r>
+        <w:rPr>
+          <w:b/>
+        </w:rPr>
+        <w:t>Back end</w:t>
+      </w:r>
+      <w:r>
+        <w:t xml:space="preserve"> en </w:t>
+      </w:r>
+      <w:proofErr w:type="spellStart"/>
+      <w:r>
+        <w:t>Node.Js</w:t>
+      </w:r>
+      <w:proofErr w:type="spellEnd"/>
+      <w:r>
+        <w:t xml:space="preserve"> avec</w:t>
+      </w:r>
+      <w:r>
+        <w:t xml:space="preserve"> API qui récupère les informations depuis PostgreSQL</w:t>
+      </w:r>
+      <w:r>
+        <w:t>.</w:t>
+      </w:r>
+    </w:p>
+    <w:p>
+      <w:r>
+        <w:rPr>
+          <w:b/>
+        </w:rPr>
+        <w:t>Front end</w:t>
+      </w:r>
+      <w:r>
+        <w:t xml:space="preserve"> en </w:t>
+      </w:r>
+      <w:proofErr w:type="spellStart"/>
+      <w:r>
+        <w:t>React</w:t>
+      </w:r>
+      <w:proofErr w:type="spellEnd"/>
+      <w:r>
+        <w:t xml:space="preserve"> qui call les API (Framework CSS/JS </w:t>
+      </w:r>
+      <w:proofErr w:type="spellStart"/>
+      <w:r>
+        <w:t>Material-ui</w:t>
+      </w:r>
+      <w:proofErr w:type="spellEnd"/>
+      <w:r>
+        <w:t>)</w:t>
+      </w:r>
+      <w:r>
+        <w:t>.</w:t>
+      </w:r>
+    </w:p>
+    <w:p/>
+    <w:p>
+      <w:pPr>
+        <w:pStyle w:val="Titre2"/>
+      </w:pPr>
+      <w:r>
+        <w:t>Infrastructure</w:t>
+      </w:r>
+      <w:r>
+        <w:t xml:space="preserve"> du programme</w:t>
+      </w:r>
+    </w:p>
+    <w:p>
+      <w:r>
+        <w:t xml:space="preserve">L’infrastructure est </w:t>
+      </w:r>
+      <w:r>
+        <w:t>montée</w:t>
+      </w:r>
+      <w:r>
+        <w:t xml:space="preserve"> avec Docker. Le script est écrit avec la syntaxe docker-</w:t>
+      </w:r>
+      <w:proofErr w:type="spellStart"/>
+      <w:r>
+        <w:t>compose.yml</w:t>
+      </w:r>
+      <w:proofErr w:type="spellEnd"/>
+      <w:r>
+        <w:t xml:space="preserve"> qui exécute deux containers</w:t>
+      </w:r>
+    </w:p>
+    <w:p>
+      <w:pPr>
+        <w:pStyle w:val="Paragraphedeliste"/>
+        <w:numPr>
+          <w:ilvl w:val="0"/>
+          <w:numId w:val="1"/>
+        </w:numPr>
+      </w:pPr>
+      <w:r>
+        <w:t xml:space="preserve">Node.js qui héberge le code front </w:t>
+      </w:r>
+      <w:proofErr w:type="spellStart"/>
+      <w:r>
+        <w:t>repacké</w:t>
+      </w:r>
+      <w:proofErr w:type="spellEnd"/>
+      <w:r>
+        <w:t xml:space="preserve"> avec </w:t>
+      </w:r>
+      <w:proofErr w:type="spellStart"/>
+      <w:r>
+        <w:t>webpack</w:t>
+      </w:r>
+      <w:proofErr w:type="spellEnd"/>
+    </w:p>
+    <w:p>
+      <w:pPr>
+        <w:pStyle w:val="Paragraphedeliste"/>
+        <w:numPr>
+          <w:ilvl w:val="0"/>
+          <w:numId w:val="1"/>
+        </w:numPr>
+      </w:pPr>
+      <w:r>
+        <w:t>PostgreSQL qui est initialisé avec les scripts d’exécution que l’on a écrit au préalable</w:t>
+      </w:r>
+    </w:p>
+    <w:p>
+      <w:pPr>
+        <w:pStyle w:val="Paragraphedeliste"/>
+      </w:pPr>
       <w:bookmarkStart w:id="4" w:name="_GoBack"/>
       <w:bookmarkEnd w:id="4"/>
     </w:p>
+    <w:p>
+      <w:pPr>
+        <w:pStyle w:val="Titre2"/>
+      </w:pPr>
+      <w:r>
+        <w:t>Principe</w:t>
+      </w:r>
+      <w:r>
+        <w:t xml:space="preserve"> du programme</w:t>
+      </w:r>
+    </w:p>
+    <w:p>
+      <w:r>
+        <w:t>Une interface simple permettant de :</w:t>
+      </w:r>
+    </w:p>
+    <w:p>
+      <w:pPr>
+        <w:pStyle w:val="Paragraphedeliste"/>
+        <w:numPr>
+          <w:ilvl w:val="0"/>
+          <w:numId w:val="1"/>
+        </w:numPr>
+      </w:pPr>
+      <w:r>
+        <w:t>Remplir la base de données avec de multiples données que l’on peut remplir avec un formulaire</w:t>
+      </w:r>
+    </w:p>
+    <w:p>
+      <w:pPr>
+        <w:keepNext/>
+      </w:pPr>
+      <w:r>
+        <w:rPr>
+          <w:noProof/>
+        </w:rPr>
+        <w:drawing>
+          <wp:inline distT="0" distB="0" distL="0" distR="0" wp14:anchorId="4AC94553" wp14:editId="18EBA729">
+            <wp:extent cx="5760720" cy="3051810"/>
+            <wp:effectExtent l="0" t="0" r="0" b="0"/>
+            <wp:docPr id="8" name="Image 8"/>
+            <wp:cNvGraphicFramePr>
+              <a:graphicFrameLocks xmlns:a="http://schemas.openxmlformats.org/drawingml/2006/main" noChangeAspect="1"/>
+            </wp:cNvGraphicFramePr>
+            <a:graphic xmlns:a="http://schemas.openxmlformats.org/drawingml/2006/main">
+              <a:graphicData uri="http://schemas.openxmlformats.org/drawingml/2006/picture">
+                <pic:pic xmlns:pic="http://schemas.openxmlformats.org/drawingml/2006/picture">
+                  <pic:nvPicPr>
+                    <pic:cNvPr id="1" name=""/>
+                    <pic:cNvPicPr/>
+                  </pic:nvPicPr>
+                  <pic:blipFill>
+                    <a:blip r:embed="rId15"/>
+                    <a:stretch>
+                      <a:fillRect/>
+                    </a:stretch>
+                  </pic:blipFill>
+                  <pic:spPr>
+                    <a:xfrm>
+                      <a:off x="0" y="0"/>
+                      <a:ext cx="5760720" cy="3051810"/>
+                    </a:xfrm>
+                    <a:prstGeom prst="rect">
+                      <a:avLst/>
+                    </a:prstGeom>
+                  </pic:spPr>
+                </pic:pic>
+              </a:graphicData>
+            </a:graphic>
+          </wp:inline>
+        </w:drawing>
+      </w:r>
+    </w:p>
+    <w:p>
+      <w:pPr>
+        <w:pStyle w:val="Lgende"/>
+        <w:jc w:val="center"/>
+        <w:rPr>
+          <w:lang w:val="en-US"/>
+        </w:rPr>
+      </w:pPr>
+      <w:r>
+        <w:rPr>
+          <w:lang w:val="en-US"/>
+        </w:rPr>
+        <w:t xml:space="preserve">Figure </w:t>
+      </w:r>
+      <w:r>
+        <w:fldChar w:fldCharType="begin"/>
+      </w:r>
+      <w:r>
+        <w:rPr>
+          <w:lang w:val="en-US"/>
+        </w:rPr>
+        <w:instrText xml:space="preserve"> SEQ Figure \* ARABIC </w:instrText>
+      </w:r>
+      <w:r>
+        <w:fldChar w:fldCharType="separate"/>
+      </w:r>
+      <w:r>
+        <w:rPr>
+          <w:noProof/>
+          <w:lang w:val="en-US"/>
+        </w:rPr>
+        <w:t>1</w:t>
+      </w:r>
+      <w:r>
+        <w:fldChar w:fldCharType="end"/>
+      </w:r>
+      <w:r>
+        <w:rPr>
+          <w:lang w:val="en-US"/>
+        </w:rPr>
+        <w:t xml:space="preserve"> </w:t>
+      </w:r>
+      <w:r>
+        <w:rPr>
+          <w:lang w:val="en-US"/>
+        </w:rPr>
+        <w:t>–</w:t>
+      </w:r>
+      <w:r>
+        <w:rPr>
+          <w:lang w:val="en-US"/>
+        </w:rPr>
+        <w:t xml:space="preserve"> </w:t>
+      </w:r>
+      <w:r>
+        <w:rPr>
+          <w:lang w:val="en-US"/>
+        </w:rPr>
+        <w:t xml:space="preserve">Application </w:t>
+      </w:r>
+      <w:proofErr w:type="spellStart"/>
+      <w:r>
+        <w:rPr>
+          <w:lang w:val="en-US"/>
+        </w:rPr>
+        <w:t>en</w:t>
+      </w:r>
+      <w:proofErr w:type="spellEnd"/>
+      <w:r>
+        <w:rPr>
+          <w:lang w:val="en-US"/>
+        </w:rPr>
+        <w:t xml:space="preserve"> </w:t>
+      </w:r>
+      <w:proofErr w:type="spellStart"/>
+      <w:r>
+        <w:rPr>
+          <w:lang w:val="en-US"/>
+        </w:rPr>
+        <w:t>développement</w:t>
+      </w:r>
+      <w:proofErr w:type="spellEnd"/>
+    </w:p>
+    <w:p>
+      <w:pPr>
+        <w:pStyle w:val="Paragraphedeliste"/>
+        <w:numPr>
+          <w:ilvl w:val="0"/>
+          <w:numId w:val="1"/>
+        </w:numPr>
+      </w:pPr>
+      <w:r>
+        <w:t>Effectuer des requêtes dans une console virtuelle</w:t>
+      </w:r>
+    </w:p>
+    <w:p>
+      <w:pPr>
+        <w:pStyle w:val="Paragraphedeliste"/>
+        <w:numPr>
+          <w:ilvl w:val="0"/>
+          <w:numId w:val="1"/>
+        </w:numPr>
+      </w:pPr>
+      <w:r>
+        <w:t xml:space="preserve">Afficher des charts de statistique sur la base de </w:t>
+      </w:r>
+      <w:r>
+        <w:t>données</w:t>
+      </w:r>
+    </w:p>
     <w:p/>
-    <w:p>
-      <w:pPr>
-        <w:pStyle w:val="Titre2"/>
-      </w:pPr>
-      <w:r>
-        <w:t>Réalisation du programme</w:t>
-      </w:r>
-    </w:p>
     <w:sectPr>
-      <w:headerReference w:type="default" r:id="rId15"/>
+      <w:headerReference w:type="default" r:id="rId16"/>
       <w:pgSz w:w="11906" w:h="16838"/>
       <w:pgMar w:top="1417" w:right="1417" w:bottom="1417" w:left="1417" w:header="708" w:footer="708" w:gutter="0"/>
       <w:cols w:space="708"/>
@@ -2154,8 +2734,13 @@
       <w:pStyle w:val="En-tte"/>
     </w:pPr>
     <w:r>
-      <w:t>DONADEI Emrick</w:t>
+      <w:t xml:space="preserve">DONADEI </w:t>
     </w:r>
+    <w:proofErr w:type="spellStart"/>
+    <w:r>
+      <w:t>Emrick</w:t>
+    </w:r>
+    <w:proofErr w:type="spellEnd"/>
   </w:p>
   <w:p>
     <w:pPr>
@@ -2305,7 +2890,7 @@
       </w:pPr>
     </w:pPrDefault>
   </w:docDefaults>
-  <w:latentStyles w:defLockedState="0" w:defUIPriority="99" w:defSemiHidden="0" w:defUnhideWhenUsed="0" w:defQFormat="0" w:count="376">
+  <w:latentStyles w:defLockedState="0" w:defUIPriority="99" w:defSemiHidden="0" w:defUnhideWhenUsed="0" w:defQFormat="0" w:count="375">
     <w:lsdException w:name="Normal" w:uiPriority="0" w:qFormat="1"/>
     <w:lsdException w:name="heading 1" w:uiPriority="9" w:qFormat="1"/>
     <w:lsdException w:name="heading 2" w:semiHidden="1" w:uiPriority="9" w:unhideWhenUsed="1" w:qFormat="1"/>
@@ -2681,7 +3266,6 @@
     <w:lsdException w:name="Smart Hyperlink" w:semiHidden="1" w:unhideWhenUsed="1"/>
     <w:lsdException w:name="Hashtag" w:semiHidden="1" w:unhideWhenUsed="1"/>
     <w:lsdException w:name="Unresolved Mention" w:semiHidden="1" w:unhideWhenUsed="1"/>
-    <w:lsdException w:name="Smart Link" w:semiHidden="1" w:unhideWhenUsed="1"/>
   </w:latentStyles>
   <w:style w:type="paragraph" w:default="1" w:styleId="Normal">
     <w:name w:val="Normal"/>
@@ -2927,6 +3511,25 @@
       <w:color w:val="2F5496" w:themeColor="accent1" w:themeShade="BF"/>
       <w:sz w:val="26"/>
       <w:szCs w:val="26"/>
+    </w:rPr>
+  </w:style>
+  <w:style w:type="paragraph" w:styleId="Lgende">
+    <w:name w:val="caption"/>
+    <w:basedOn w:val="Normal"/>
+    <w:next w:val="Normal"/>
+    <w:uiPriority w:val="35"/>
+    <w:unhideWhenUsed/>
+    <w:qFormat/>
+    <w:rsid w:val="0018511B"/>
+    <w:pPr>
+      <w:spacing w:after="200" w:line="240" w:lineRule="auto"/>
+    </w:pPr>
+    <w:rPr>
+      <w:i/>
+      <w:iCs/>
+      <w:color w:val="44546A" w:themeColor="text2"/>
+      <w:sz w:val="18"/>
+      <w:szCs w:val="18"/>
     </w:rPr>
   </w:style>
 </w:styles>
@@ -3232,7 +3835,7 @@
 </file>
 
 <file path=customXml/itemProps1.xml><?xml version="1.0" encoding="utf-8"?>
-<ds:datastoreItem xmlns:ds="http://schemas.openxmlformats.org/officeDocument/2006/customXml" ds:itemID="{500A0430-238A-44F5-BB0B-595CE3406656}">
+<ds:datastoreItem xmlns:ds="http://schemas.openxmlformats.org/officeDocument/2006/customXml" ds:itemID="{FD3F6F6D-2B95-4509-87E5-2655AED613D5}">
   <ds:schemaRefs>
     <ds:schemaRef ds:uri="http://schemas.openxmlformats.org/officeDocument/2006/bibliography"/>
   </ds:schemaRefs>

</xml_diff>